<commit_message>
added individual snowpit data
</commit_message>
<xml_diff>
--- a/FinalReport_MarshallElder.docx
+++ b/FinalReport_MarshallElder.docx
@@ -117,6 +117,9 @@
       </w:pPr>
     </w:p>
     <w:p>
+      <w:r>
+        <w:t xml:space="preserve"> </w:t>
+      </w:r>
       <w:r>
         <w:t xml:space="preserve">This report provides </w:t>
       </w:r>
@@ -380,7 +383,7 @@
         </w:rPr>
         <w:lastRenderedPageBreak/>
         <w:drawing>
-          <wp:inline distT="0" distB="0" distL="0" distR="0" wp14:anchorId="18C4471D" wp14:editId="7D74BA1A">
+          <wp:inline distT="0" distB="0" distL="0" distR="0" wp14:anchorId="18C4471D" wp14:editId="0EB5A5E2">
             <wp:extent cx="4647414" cy="3341571"/>
             <wp:effectExtent l="0" t="0" r="1270" b="0"/>
             <wp:docPr id="2138730852" name="Picture 4" descr="A map of a mountain&#10;&#10;Description automatically generated"/>
@@ -458,7 +461,7 @@
           <w:noProof/>
         </w:rPr>
         <w:drawing>
-          <wp:inline distT="0" distB="0" distL="0" distR="0" wp14:anchorId="014B08F9" wp14:editId="10F761EF">
+          <wp:inline distT="0" distB="0" distL="0" distR="0" wp14:anchorId="014B08F9" wp14:editId="226EC62E">
             <wp:extent cx="4590854" cy="3331802"/>
             <wp:effectExtent l="0" t="0" r="0" b="0"/>
             <wp:docPr id="565750190" name="Picture 5" descr="A map of a mountain&#10;&#10;Description automatically generated"/>
@@ -639,7 +642,7 @@
         </w:rPr>
         <w:lastRenderedPageBreak/>
         <w:drawing>
-          <wp:inline distT="0" distB="0" distL="0" distR="0" wp14:anchorId="5FF5B531" wp14:editId="29766481">
+          <wp:inline distT="0" distB="0" distL="0" distR="0" wp14:anchorId="5FF5B531" wp14:editId="467C1CEF">
             <wp:extent cx="3280528" cy="3123291"/>
             <wp:effectExtent l="0" t="0" r="0" b="1270"/>
             <wp:docPr id="777077798" name="Picture 7" descr="A screenshot of a graph&#10;&#10;Description automatically generated"/>
@@ -877,7 +880,7 @@
           <w:noProof/>
         </w:rPr>
         <w:drawing>
-          <wp:inline distT="0" distB="0" distL="0" distR="0" wp14:anchorId="00058F6B" wp14:editId="5492D5F9">
+          <wp:inline distT="0" distB="0" distL="0" distR="0" wp14:anchorId="00058F6B" wp14:editId="7C25856A">
             <wp:extent cx="2936214" cy="2106169"/>
             <wp:effectExtent l="0" t="0" r="0" b="2540"/>
             <wp:docPr id="1599708369" name="Picture 10" descr="A screenshot of a survey&#10;&#10;Description automatically generated"/>
@@ -923,7 +926,7 @@
           <w:noProof/>
         </w:rPr>
         <w:drawing>
-          <wp:inline distT="0" distB="0" distL="0" distR="0" wp14:anchorId="45AFF796" wp14:editId="6F741D3E">
+          <wp:inline distT="0" distB="0" distL="0" distR="0" wp14:anchorId="45AFF796" wp14:editId="38DC729B">
             <wp:extent cx="2828510" cy="2041905"/>
             <wp:effectExtent l="0" t="0" r="3810" b="3175"/>
             <wp:docPr id="415088162" name="Picture 11" descr="A screenshot of a computer screen&#10;&#10;Description automatically generated"/>
@@ -971,7 +974,7 @@
           <w:noProof/>
         </w:rPr>
         <w:drawing>
-          <wp:inline distT="0" distB="0" distL="0" distR="0" wp14:anchorId="6DFE0CF4" wp14:editId="7A321C49">
+          <wp:inline distT="0" distB="0" distL="0" distR="0" wp14:anchorId="6DFE0CF4" wp14:editId="5A9247E1">
             <wp:extent cx="2568741" cy="1833520"/>
             <wp:effectExtent l="0" t="0" r="0" b="0"/>
             <wp:docPr id="1172605240" name="Picture 12" descr="A screenshot of a survey&#10;&#10;Description automatically generated"/>
@@ -1495,6 +1498,7 @@
   <w:style w:type="character" w:default="1" w:styleId="DefaultParagraphFont">
     <w:name w:val="Default Paragraph Font"/>
     <w:uiPriority w:val="1"/>
+    <w:semiHidden/>
     <w:unhideWhenUsed/>
   </w:style>
   <w:style w:type="table" w:default="1" w:styleId="TableNormal">

</xml_diff>